<commit_message>
Mise à jour doc
</commit_message>
<xml_diff>
--- a/NI_Projet_Carnet de bord.docx
+++ b/NI_Projet_Carnet de bord.docx
@@ -1,6 +1,6 @@
 
 <file path=word/document.xml><?xml version="1.0" encoding="utf-8"?>
-<w:document xmlns:wpc="http://schemas.microsoft.com/office/word/2010/wordprocessingCanvas" xmlns:cx="http://schemas.microsoft.com/office/drawing/2014/chartex" xmlns:cx1="http://schemas.microsoft.com/office/drawing/2015/9/8/chartex" xmlns:cx2="http://schemas.microsoft.com/office/drawing/2015/10/21/chartex" xmlns:cx3="http://schemas.microsoft.com/office/drawing/2016/5/9/chartex" xmlns:cx4="http://schemas.microsoft.com/office/drawing/2016/5/10/chartex" xmlns:cx5="http://schemas.microsoft.com/office/drawing/2016/5/11/chartex" xmlns:cx6="http://schemas.microsoft.com/office/drawing/2016/5/12/chartex" xmlns:cx7="http://schemas.microsoft.com/office/drawing/2016/5/13/chartex" xmlns:cx8="http://schemas.microsoft.com/office/drawing/2016/5/14/chartex" xmlns:mc="http://schemas.openxmlformats.org/markup-compatibility/2006" xmlns:aink="http://schemas.microsoft.com/office/drawing/2016/ink" xmlns:am3d="http://schemas.microsoft.com/office/drawing/2017/model3d" xmlns:o="urn:schemas-microsoft-com:office:office" xmlns:r="http://schemas.openxmlformats.org/officeDocument/2006/relationships" xmlns:m="http://schemas.openxmlformats.org/officeDocument/2006/math" xmlns:v="urn:schemas-microsoft-com:vml" xmlns:wp14="http://schemas.microsoft.com/office/word/2010/wordprocessingDrawing" xmlns:wp="http://schemas.openxmlformats.org/drawingml/2006/wordprocessingDrawing" xmlns:w10="urn:schemas-microsoft-com:office:word" xmlns:w="http://schemas.openxmlformats.org/wordprocessingml/2006/main" xmlns:w14="http://schemas.microsoft.com/office/word/2010/wordml" xmlns:w15="http://schemas.microsoft.com/office/word/2012/wordml" xmlns:w16cex="http://schemas.microsoft.com/office/word/2018/wordml/cex" xmlns:w16cid="http://schemas.microsoft.com/office/word/2016/wordml/cid" xmlns:w16="http://schemas.microsoft.com/office/word/2018/wordml" xmlns:w16sdtdh="http://schemas.microsoft.com/office/word/2020/wordml/sdtdatahash" xmlns:w16se="http://schemas.microsoft.com/office/word/2015/wordml/symex" xmlns:wpg="http://schemas.microsoft.com/office/word/2010/wordprocessingGroup" xmlns:wpi="http://schemas.microsoft.com/office/word/2010/wordprocessingInk" xmlns:wne="http://schemas.microsoft.com/office/word/2006/wordml" xmlns:wps="http://schemas.microsoft.com/office/word/2010/wordprocessingShape" mc:Ignorable="w14 w15 w16se w16cid w16 w16cex w16sdtdh wp14">
+<w:document xmlns:wpc="http://schemas.microsoft.com/office/word/2010/wordprocessingCanvas" xmlns:cx="http://schemas.microsoft.com/office/drawing/2014/chartex" xmlns:mc="http://schemas.openxmlformats.org/markup-compatibility/2006" xmlns:o="urn:schemas-microsoft-com:office:office" xmlns:r="http://schemas.openxmlformats.org/officeDocument/2006/relationships" xmlns:m="http://schemas.openxmlformats.org/officeDocument/2006/math" xmlns:v="urn:schemas-microsoft-com:vml" xmlns:wp14="http://schemas.microsoft.com/office/word/2010/wordprocessingDrawing" xmlns:wp="http://schemas.openxmlformats.org/drawingml/2006/wordprocessingDrawing" xmlns:w10="urn:schemas-microsoft-com:office:word" xmlns:w="http://schemas.openxmlformats.org/wordprocessingml/2006/main" xmlns:w14="http://schemas.microsoft.com/office/word/2010/wordml" xmlns:w15="http://schemas.microsoft.com/office/word/2012/wordml" xmlns:w16se="http://schemas.microsoft.com/office/word/2015/wordml/symex" xmlns:wpg="http://schemas.microsoft.com/office/word/2010/wordprocessingGroup" xmlns:wpi="http://schemas.microsoft.com/office/word/2010/wordprocessingInk" xmlns:wne="http://schemas.microsoft.com/office/word/2006/wordml" xmlns:wps="http://schemas.microsoft.com/office/word/2010/wordprocessingShape" mc:Ignorable="w14 w15 w16se wp14">
   <w:body>
     <w:p>
       <w:pPr>
@@ -433,7 +433,23 @@
                               <w:t>Mon projet en une phrase</w:t>
                             </w:r>
                           </w:p>
-                          <w:p/>
+                          <w:p>
+                            <w:pPr>
+                              <w:ind w:firstLine="709"/>
+                            </w:pPr>
+                            <w:r>
+                              <w:t xml:space="preserve">Ce projet permet à un lycéen d’apprendre et de comprendre les différentes fonctions de mathématiques accessibles, généralement, à un élève de seconde (fonction carré, inverse, linéaire, affine et du second degré). Grâce à </w:t>
+                            </w:r>
+                            <w:r>
+                              <w:t>cette application</w:t>
+                            </w:r>
+                            <w:r>
+                              <w:t>, les élèves s’entraînent et cela permet d’évaluer leur niveau. Celui-ci est composé 10 questions sur les fonctions mathématiques). Une fois que l’élève a répondu à toutes les questions, il obtient une note sur 20 points</w:t>
+                            </w:r>
+                            <w:r>
+                              <w:t>.</w:t>
+                            </w:r>
+                          </w:p>
                           <w:p/>
                           <w:p/>
                           <w:p/>
@@ -489,7 +505,23 @@
                         <w:t>Mon projet en une phrase</w:t>
                       </w:r>
                     </w:p>
-                    <w:p/>
+                    <w:p>
+                      <w:pPr>
+                        <w:ind w:firstLine="709"/>
+                      </w:pPr>
+                      <w:r>
+                        <w:t xml:space="preserve">Ce projet permet à un lycéen d’apprendre et de comprendre les différentes fonctions de mathématiques accessibles, généralement, à un élève de seconde (fonction carré, inverse, linéaire, affine et du second degré). Grâce à </w:t>
+                      </w:r>
+                      <w:r>
+                        <w:t>cette application</w:t>
+                      </w:r>
+                      <w:r>
+                        <w:t>, les élèves s’entraînent et cela permet d’évaluer leur niveau. Celui-ci est composé 10 questions sur les fonctions mathématiques). Une fois que l’élève a répondu à toutes les questions, il obtient une note sur 20 points</w:t>
+                      </w:r>
+                      <w:r>
+                        <w:t>.</w:t>
+                      </w:r>
+                    </w:p>
                     <w:p/>
                     <w:p/>
                     <w:p/>
@@ -669,7 +701,32 @@
                               <w:t>Mes besoins</w:t>
                             </w:r>
                           </w:p>
-                          <w:p/>
+                          <w:p>
+                            <w:pPr>
+                              <w:pStyle w:val="Paragraphedeliste"/>
+                              <w:numPr>
+                                <w:ilvl w:val="0"/>
+                                <w:numId w:val="2"/>
+                              </w:numPr>
+                              <w:spacing w:line="480" w:lineRule="auto"/>
+                            </w:pPr>
+                            <w:r>
+                              <w:t>Ordinateur</w:t>
+                            </w:r>
+                          </w:p>
+                          <w:p>
+                            <w:pPr>
+                              <w:pStyle w:val="Paragraphedeliste"/>
+                              <w:numPr>
+                                <w:ilvl w:val="0"/>
+                                <w:numId w:val="2"/>
+                              </w:numPr>
+                              <w:spacing w:line="480" w:lineRule="auto"/>
+                            </w:pPr>
+                            <w:r>
+                              <w:t>Thonny</w:t>
+                            </w:r>
+                          </w:p>
                         </w:txbxContent>
                       </wps:txbx>
                       <wps:bodyPr rot="0" spcFirstLastPara="0" vertOverflow="overflow" horzOverflow="overflow" vert="horz" wrap="square" lIns="91440" tIns="45720" rIns="91440" bIns="45720" numCol="1" spcCol="0" rtlCol="0" fromWordArt="0" anchor="t" anchorCtr="0" forceAA="0" compatLnSpc="1">
@@ -703,7 +760,32 @@
                         <w:t>Mes besoins</w:t>
                       </w:r>
                     </w:p>
-                    <w:p/>
+                    <w:p>
+                      <w:pPr>
+                        <w:pStyle w:val="Paragraphedeliste"/>
+                        <w:numPr>
+                          <w:ilvl w:val="0"/>
+                          <w:numId w:val="2"/>
+                        </w:numPr>
+                        <w:spacing w:line="480" w:lineRule="auto"/>
+                      </w:pPr>
+                      <w:r>
+                        <w:t>Ordinateur</w:t>
+                      </w:r>
+                    </w:p>
+                    <w:p>
+                      <w:pPr>
+                        <w:pStyle w:val="Paragraphedeliste"/>
+                        <w:numPr>
+                          <w:ilvl w:val="0"/>
+                          <w:numId w:val="2"/>
+                        </w:numPr>
+                        <w:spacing w:line="480" w:lineRule="auto"/>
+                      </w:pPr>
+                      <w:r>
+                        <w:t>Thonny</w:t>
+                      </w:r>
+                    </w:p>
                   </w:txbxContent>
                 </v:textbox>
                 <w10:wrap anchorx="margin"/>
@@ -780,7 +862,109 @@
                               <w:t> </w:t>
                             </w:r>
                           </w:p>
-                          <w:p/>
+                          <w:p>
+                            <w:pPr>
+                              <w:pStyle w:val="Paragraphedeliste"/>
+                              <w:spacing w:line="600" w:lineRule="auto"/>
+                            </w:pPr>
+                          </w:p>
+                          <w:p>
+                            <w:pPr>
+                              <w:pStyle w:val="Paragraphedeliste"/>
+                              <w:numPr>
+                                <w:ilvl w:val="0"/>
+                                <w:numId w:val="1"/>
+                              </w:numPr>
+                              <w:spacing w:line="600" w:lineRule="auto"/>
+                            </w:pPr>
+                            <w:r>
+                              <w:t>Stocker les questions et les réponses dans un fichier CSV</w:t>
+                            </w:r>
+                          </w:p>
+                          <w:p>
+                            <w:pPr>
+                              <w:pStyle w:val="Paragraphedeliste"/>
+                              <w:numPr>
+                                <w:ilvl w:val="0"/>
+                                <w:numId w:val="1"/>
+                              </w:numPr>
+                              <w:spacing w:line="600" w:lineRule="auto"/>
+                            </w:pPr>
+                            <w:r>
+                              <w:t>Import</w:t>
+                            </w:r>
+                            <w:r>
+                              <w:t>er l</w:t>
+                            </w:r>
+                            <w:r>
+                              <w:t>es bibliothèques</w:t>
+                            </w:r>
+                          </w:p>
+                          <w:p>
+                            <w:pPr>
+                              <w:pStyle w:val="Paragraphedeliste"/>
+                              <w:numPr>
+                                <w:ilvl w:val="0"/>
+                                <w:numId w:val="1"/>
+                              </w:numPr>
+                              <w:spacing w:line="600" w:lineRule="auto"/>
+                            </w:pPr>
+                            <w:r>
+                              <w:t>Extraire des données contenues dans le fichier CSV</w:t>
+                            </w:r>
+                          </w:p>
+                          <w:p>
+                            <w:pPr>
+                              <w:pStyle w:val="Paragraphedeliste"/>
+                              <w:numPr>
+                                <w:ilvl w:val="0"/>
+                                <w:numId w:val="1"/>
+                              </w:numPr>
+                              <w:spacing w:line="600" w:lineRule="auto"/>
+                            </w:pPr>
+                            <w:r>
+                              <w:t>Vérifier les réponses des utilisateurs et incrémenter le score de 2 points</w:t>
+                            </w:r>
+                          </w:p>
+                          <w:p>
+                            <w:pPr>
+                              <w:pStyle w:val="Paragraphedeliste"/>
+                              <w:numPr>
+                                <w:ilvl w:val="0"/>
+                                <w:numId w:val="1"/>
+                              </w:numPr>
+                              <w:spacing w:line="600" w:lineRule="auto"/>
+                            </w:pPr>
+                            <w:r>
+                              <w:t xml:space="preserve">Afficher le score final </w:t>
+                            </w:r>
+                          </w:p>
+                          <w:p>
+                            <w:pPr>
+                              <w:pStyle w:val="Paragraphedeliste"/>
+                              <w:numPr>
+                                <w:ilvl w:val="0"/>
+                                <w:numId w:val="1"/>
+                              </w:numPr>
+                              <w:spacing w:line="600" w:lineRule="auto"/>
+                            </w:pPr>
+                            <w:r>
+                              <w:t>Production de question aléatoires à partir des données extrait</w:t>
+                            </w:r>
+                          </w:p>
+                          <w:p>
+                            <w:pPr>
+                              <w:pStyle w:val="Paragraphedeliste"/>
+                              <w:numPr>
+                                <w:ilvl w:val="0"/>
+                                <w:numId w:val="1"/>
+                              </w:numPr>
+                              <w:spacing w:line="600" w:lineRule="auto"/>
+                            </w:pPr>
+                            <w:r>
+                              <w:t>Redemander de jouer</w:t>
+                            </w:r>
+                          </w:p>
                         </w:txbxContent>
                       </wps:txbx>
                       <wps:bodyPr rot="0" spcFirstLastPara="0" vertOverflow="overflow" horzOverflow="overflow" vert="horz" wrap="square" lIns="91440" tIns="45720" rIns="91440" bIns="45720" numCol="1" spcCol="0" rtlCol="0" fromWordArt="0" anchor="t" anchorCtr="0" forceAA="0" compatLnSpc="1">
@@ -829,7 +1013,109 @@
                         <w:t> </w:t>
                       </w:r>
                     </w:p>
-                    <w:p/>
+                    <w:p>
+                      <w:pPr>
+                        <w:pStyle w:val="Paragraphedeliste"/>
+                        <w:spacing w:line="600" w:lineRule="auto"/>
+                      </w:pPr>
+                    </w:p>
+                    <w:p>
+                      <w:pPr>
+                        <w:pStyle w:val="Paragraphedeliste"/>
+                        <w:numPr>
+                          <w:ilvl w:val="0"/>
+                          <w:numId w:val="1"/>
+                        </w:numPr>
+                        <w:spacing w:line="600" w:lineRule="auto"/>
+                      </w:pPr>
+                      <w:r>
+                        <w:t>Stocker les questions et les réponses dans un fichier CSV</w:t>
+                      </w:r>
+                    </w:p>
+                    <w:p>
+                      <w:pPr>
+                        <w:pStyle w:val="Paragraphedeliste"/>
+                        <w:numPr>
+                          <w:ilvl w:val="0"/>
+                          <w:numId w:val="1"/>
+                        </w:numPr>
+                        <w:spacing w:line="600" w:lineRule="auto"/>
+                      </w:pPr>
+                      <w:r>
+                        <w:t>Import</w:t>
+                      </w:r>
+                      <w:r>
+                        <w:t>er l</w:t>
+                      </w:r>
+                      <w:r>
+                        <w:t>es bibliothèques</w:t>
+                      </w:r>
+                    </w:p>
+                    <w:p>
+                      <w:pPr>
+                        <w:pStyle w:val="Paragraphedeliste"/>
+                        <w:numPr>
+                          <w:ilvl w:val="0"/>
+                          <w:numId w:val="1"/>
+                        </w:numPr>
+                        <w:spacing w:line="600" w:lineRule="auto"/>
+                      </w:pPr>
+                      <w:r>
+                        <w:t>Extraire des données contenues dans le fichier CSV</w:t>
+                      </w:r>
+                    </w:p>
+                    <w:p>
+                      <w:pPr>
+                        <w:pStyle w:val="Paragraphedeliste"/>
+                        <w:numPr>
+                          <w:ilvl w:val="0"/>
+                          <w:numId w:val="1"/>
+                        </w:numPr>
+                        <w:spacing w:line="600" w:lineRule="auto"/>
+                      </w:pPr>
+                      <w:r>
+                        <w:t>Vérifier les réponses des utilisateurs et incrémenter le score de 2 points</w:t>
+                      </w:r>
+                    </w:p>
+                    <w:p>
+                      <w:pPr>
+                        <w:pStyle w:val="Paragraphedeliste"/>
+                        <w:numPr>
+                          <w:ilvl w:val="0"/>
+                          <w:numId w:val="1"/>
+                        </w:numPr>
+                        <w:spacing w:line="600" w:lineRule="auto"/>
+                      </w:pPr>
+                      <w:r>
+                        <w:t xml:space="preserve">Afficher le score final </w:t>
+                      </w:r>
+                    </w:p>
+                    <w:p>
+                      <w:pPr>
+                        <w:pStyle w:val="Paragraphedeliste"/>
+                        <w:numPr>
+                          <w:ilvl w:val="0"/>
+                          <w:numId w:val="1"/>
+                        </w:numPr>
+                        <w:spacing w:line="600" w:lineRule="auto"/>
+                      </w:pPr>
+                      <w:r>
+                        <w:t>Production de question aléatoires à partir des données extrait</w:t>
+                      </w:r>
+                    </w:p>
+                    <w:p>
+                      <w:pPr>
+                        <w:pStyle w:val="Paragraphedeliste"/>
+                        <w:numPr>
+                          <w:ilvl w:val="0"/>
+                          <w:numId w:val="1"/>
+                        </w:numPr>
+                        <w:spacing w:line="600" w:lineRule="auto"/>
+                      </w:pPr>
+                      <w:r>
+                        <w:t>Redemander de jouer</w:t>
+                      </w:r>
+                    </w:p>
                   </w:txbxContent>
                 </v:textbox>
                 <w10:wrap anchorx="margin"/>
@@ -1342,7 +1628,7 @@
           </mc:Choice>
           <mc:Fallback>
             <w:pict>
-              <v:shape w14:anchorId="2BD321EC" id="Zone de texte 7" o:spid="_x0000_s1036" type="#_x0000_t202" style="position:absolute;margin-left:139.95pt;margin-top:-19.6pt;width:515.15pt;height:45.35pt;z-index:251732992;visibility:visible;mso-wrap-style:square;mso-height-percent:0;mso-wrap-distance-left:9pt;mso-wrap-distance-top:0;mso-wrap-distance-right:9pt;mso-wrap-distance-bottom:0;mso-position-horizontal:absolute;mso-position-horizontal-relative:margin;mso-position-vertical:absolute;mso-position-vertical-relative:text;mso-height-percent:0;mso-height-relative:margin;v-text-anchor:top" o:gfxdata="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" fillcolor="white [3201]" stroked="f" strokeweight=".5pt">
+              <v:shape w14:anchorId="2BD321EC" id="Zone de texte 7" o:spid="_x0000_s1036" type="#_x0000_t202" style="position:absolute;margin-left:139.95pt;margin-top:-19.6pt;width:515.15pt;height:45.35pt;z-index:251732992;visibility:visible;mso-wrap-style:square;mso-height-percent:0;mso-wrap-distance-left:9pt;mso-wrap-distance-top:0;mso-wrap-distance-right:9pt;mso-wrap-distance-bottom:0;mso-position-horizontal:absolute;mso-position-horizontal-relative:margin;mso-position-vertical:absolute;mso-position-vertical-relative:text;mso-height-percent:0;mso-height-relative:margin;v-text-anchor:top" o:gfxdata="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" fillcolor="white [3201]" stroked="f" strokeweight=".5pt">
                 <v:textbox>
                   <w:txbxContent>
                     <w:p>
@@ -1414,7 +1700,11 @@
                               <w:t>Ce qui s’est passé</w:t>
                             </w:r>
                           </w:p>
-                          <w:p/>
+                          <w:p>
+                            <w:r>
+                              <w:t>Stocker les questions et les réponses dans un fichier CSV</w:t>
+                            </w:r>
+                          </w:p>
                         </w:txbxContent>
                       </wps:txbx>
                       <wps:bodyPr rot="0" spcFirstLastPara="0" vertOverflow="overflow" horzOverflow="overflow" vert="horz" wrap="square" lIns="91440" tIns="45720" rIns="91440" bIns="45720" numCol="1" spcCol="0" rtlCol="0" fromWordArt="0" anchor="t" anchorCtr="0" forceAA="0" compatLnSpc="1">
@@ -1437,7 +1727,7 @@
           </mc:Choice>
           <mc:Fallback>
             <w:pict>
-              <v:shape w14:anchorId="3C4C3851" id="Zone de texte 12" o:spid="_x0000_s1037" type="#_x0000_t202" style="position:absolute;margin-left:0;margin-top:50.5pt;width:349.35pt;height:438pt;z-index:251677696;visibility:visible;mso-wrap-style:square;mso-width-percent:0;mso-height-percent:0;mso-wrap-distance-left:9pt;mso-wrap-distance-top:0;mso-wrap-distance-right:9pt;mso-wrap-distance-bottom:0;mso-position-horizontal:left;mso-position-horizontal-relative:margin;mso-position-vertical:absolute;mso-position-vertical-relative:text;mso-width-percent:0;mso-height-percent:0;mso-width-relative:margin;mso-height-relative:margin;v-text-anchor:top" o:gfxdata="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" fillcolor="white [3201]" strokecolor="black [3213]" strokeweight=".5pt">
+              <v:shape w14:anchorId="3C4C3851" id="Zone de texte 12" o:spid="_x0000_s1037" type="#_x0000_t202" style="position:absolute;margin-left:0;margin-top:50.5pt;width:349.35pt;height:438pt;z-index:251677696;visibility:visible;mso-wrap-style:square;mso-width-percent:0;mso-height-percent:0;mso-wrap-distance-left:9pt;mso-wrap-distance-top:0;mso-wrap-distance-right:9pt;mso-wrap-distance-bottom:0;mso-position-horizontal:left;mso-position-horizontal-relative:margin;mso-position-vertical:absolute;mso-position-vertical-relative:text;mso-width-percent:0;mso-height-percent:0;mso-width-relative:margin;mso-height-relative:margin;v-text-anchor:top" o:gfxdata="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" fillcolor="white [3201]" strokecolor="black [3213]" strokeweight=".5pt">
                 <v:textbox>
                   <w:txbxContent>
                     <w:p>
@@ -1448,7 +1738,11 @@
                         <w:t>Ce qui s’est passé</w:t>
                       </w:r>
                     </w:p>
-                    <w:p/>
+                    <w:p>
+                      <w:r>
+                        <w:t>Stocker les questions et les réponses dans un fichier CSV</w:t>
+                      </w:r>
+                    </w:p>
                   </w:txbxContent>
                 </v:textbox>
                 <w10:wrap anchorx="margin"/>
@@ -1533,7 +1827,7 @@
           </mc:Choice>
           <mc:Fallback>
             <w:pict>
-              <v:shape w14:anchorId="683AC0D8" id="Zone de texte 30" o:spid="_x0000_s1038" type="#_x0000_t202" style="position:absolute;margin-left:356.5pt;margin-top:50.5pt;width:357.3pt;height:438pt;z-index:251710464;visibility:visible;mso-wrap-style:square;mso-width-percent:0;mso-height-percent:0;mso-wrap-distance-left:9pt;mso-wrap-distance-top:0;mso-wrap-distance-right:9pt;mso-wrap-distance-bottom:0;mso-position-horizontal:absolute;mso-position-horizontal-relative:margin;mso-position-vertical:absolute;mso-position-vertical-relative:text;mso-width-percent:0;mso-height-percent:0;mso-width-relative:margin;mso-height-relative:margin;v-text-anchor:top" o:gfxdata="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" fillcolor="white [3201]" strokecolor="black [3213]" strokeweight=".5pt">
+              <v:shape w14:anchorId="683AC0D8" id="Zone de texte 30" o:spid="_x0000_s1038" type="#_x0000_t202" style="position:absolute;margin-left:356.5pt;margin-top:50.5pt;width:357.3pt;height:438pt;z-index:251710464;visibility:visible;mso-wrap-style:square;mso-width-percent:0;mso-height-percent:0;mso-wrap-distance-left:9pt;mso-wrap-distance-top:0;mso-wrap-distance-right:9pt;mso-wrap-distance-bottom:0;mso-position-horizontal:absolute;mso-position-horizontal-relative:margin;mso-position-vertical:absolute;mso-position-vertical-relative:text;mso-width-percent:0;mso-height-percent:0;mso-width-relative:margin;mso-height-relative:margin;v-text-anchor:top" o:gfxdata="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" fillcolor="white [3201]" strokecolor="black [3213]" strokeweight=".5pt">
                 <v:textbox>
                   <w:txbxContent>
                     <w:p>
@@ -1716,7 +2010,14 @@
                               <w:t>Ce qui s’est passé</w:t>
                             </w:r>
                           </w:p>
-                          <w:p/>
+                          <w:p>
+                            <w:pPr>
+                              <w:spacing w:line="600" w:lineRule="auto"/>
+                            </w:pPr>
+                            <w:r>
+                              <w:t>Importer les bibliothèques</w:t>
+                            </w:r>
+                          </w:p>
                         </w:txbxContent>
                       </wps:txbx>
                       <wps:bodyPr rot="0" spcFirstLastPara="0" vertOverflow="overflow" horzOverflow="overflow" vert="horz" wrap="square" lIns="91440" tIns="45720" rIns="91440" bIns="45720" numCol="1" spcCol="0" rtlCol="0" fromWordArt="0" anchor="t" anchorCtr="0" forceAA="0" compatLnSpc="1">
@@ -1750,7 +2051,14 @@
                         <w:t>Ce qui s’est passé</w:t>
                       </w:r>
                     </w:p>
-                    <w:p/>
+                    <w:p>
+                      <w:pPr>
+                        <w:spacing w:line="600" w:lineRule="auto"/>
+                      </w:pPr>
+                      <w:r>
+                        <w:t>Importer les bibliothèques</w:t>
+                      </w:r>
+                    </w:p>
                   </w:txbxContent>
                 </v:textbox>
                 <w10:wrap anchorx="margin"/>
@@ -2017,7 +2325,11 @@
                               <w:t>Ce qui s’est passé</w:t>
                             </w:r>
                           </w:p>
-                          <w:p/>
+                          <w:p>
+                            <w:r>
+                              <w:t>Extraire des données contenues dans le fichier CSV</w:t>
+                            </w:r>
+                          </w:p>
                         </w:txbxContent>
                       </wps:txbx>
                       <wps:bodyPr rot="0" spcFirstLastPara="0" vertOverflow="overflow" horzOverflow="overflow" vert="horz" wrap="square" lIns="91440" tIns="45720" rIns="91440" bIns="45720" numCol="1" spcCol="0" rtlCol="0" fromWordArt="0" anchor="t" anchorCtr="0" forceAA="0" compatLnSpc="1">
@@ -2051,7 +2363,11 @@
                         <w:t>Ce qui s’est passé</w:t>
                       </w:r>
                     </w:p>
-                    <w:p/>
+                    <w:p>
+                      <w:r>
+                        <w:t>Extraire des données contenues dans le fichier CSV</w:t>
+                      </w:r>
+                    </w:p>
                   </w:txbxContent>
                 </v:textbox>
                 <w10:wrap anchorx="margin"/>
@@ -2222,7 +2538,10 @@
                               <w:t>Mon ressenti, mon analyse</w:t>
                             </w:r>
                           </w:p>
-                          <w:p/>
+                          <w:p>
+                            <w:bookmarkStart w:id="0" w:name="_GoBack"/>
+                            <w:bookmarkEnd w:id="0"/>
+                          </w:p>
                         </w:txbxContent>
                       </wps:txbx>
                       <wps:bodyPr rot="0" spcFirstLastPara="0" vertOverflow="overflow" horzOverflow="overflow" vert="horz" wrap="square" lIns="91440" tIns="45720" rIns="91440" bIns="45720" numCol="1" spcCol="0" rtlCol="0" fromWordArt="0" anchor="t" anchorCtr="0" forceAA="0" compatLnSpc="1">
@@ -2256,7 +2575,10 @@
                         <w:t>Mon ressenti, mon analyse</w:t>
                       </w:r>
                     </w:p>
-                    <w:p/>
+                    <w:p>
+                      <w:bookmarkStart w:id="1" w:name="_GoBack"/>
+                      <w:bookmarkEnd w:id="1"/>
+                    </w:p>
                   </w:txbxContent>
                 </v:textbox>
                 <w10:wrap anchorx="margin"/>
@@ -2318,7 +2640,11 @@
                               <w:t>Ce qui s’est passé</w:t>
                             </w:r>
                           </w:p>
-                          <w:p/>
+                          <w:p>
+                            <w:r>
+                              <w:t>Vérifier les réponses des utilisateurs et incrémenter le score de 2 points</w:t>
+                            </w:r>
+                          </w:p>
                         </w:txbxContent>
                       </wps:txbx>
                       <wps:bodyPr rot="0" spcFirstLastPara="0" vertOverflow="overflow" horzOverflow="overflow" vert="horz" wrap="square" lIns="91440" tIns="45720" rIns="91440" bIns="45720" numCol="1" spcCol="0" rtlCol="0" fromWordArt="0" anchor="t" anchorCtr="0" forceAA="0" compatLnSpc="1">
@@ -2352,7 +2678,11 @@
                         <w:t>Ce qui s’est passé</w:t>
                       </w:r>
                     </w:p>
-                    <w:p/>
+                    <w:p>
+                      <w:r>
+                        <w:t>Vérifier les réponses des utilisateurs et incrémenter le score de 2 points</w:t>
+                      </w:r>
+                    </w:p>
                   </w:txbxContent>
                 </v:textbox>
                 <w10:wrap anchorx="margin"/>
@@ -2619,7 +2949,11 @@
                               <w:t>Ce qui s’est passé</w:t>
                             </w:r>
                           </w:p>
-                          <w:p/>
+                          <w:p>
+                            <w:r>
+                              <w:t>Afficher le score final</w:t>
+                            </w:r>
+                          </w:p>
                         </w:txbxContent>
                       </wps:txbx>
                       <wps:bodyPr rot="0" spcFirstLastPara="0" vertOverflow="overflow" horzOverflow="overflow" vert="horz" wrap="square" lIns="91440" tIns="45720" rIns="91440" bIns="45720" numCol="1" spcCol="0" rtlCol="0" fromWordArt="0" anchor="t" anchorCtr="0" forceAA="0" compatLnSpc="1">
@@ -2653,7 +2987,11 @@
                         <w:t>Ce qui s’est passé</w:t>
                       </w:r>
                     </w:p>
-                    <w:p/>
+                    <w:p>
+                      <w:r>
+                        <w:t>Afficher le score final</w:t>
+                      </w:r>
+                    </w:p>
                   </w:txbxContent>
                 </v:textbox>
                 <w10:wrap anchorx="margin"/>
@@ -2920,7 +3258,11 @@
                               <w:t>Ce qui s’est passé</w:t>
                             </w:r>
                           </w:p>
-                          <w:p/>
+                          <w:p>
+                            <w:r>
+                              <w:t>Production de question aléatoires à partir des données extrait</w:t>
+                            </w:r>
+                          </w:p>
                         </w:txbxContent>
                       </wps:txbx>
                       <wps:bodyPr rot="0" spcFirstLastPara="0" vertOverflow="overflow" horzOverflow="overflow" vert="horz" wrap="square" lIns="91440" tIns="45720" rIns="91440" bIns="45720" numCol="1" spcCol="0" rtlCol="0" fromWordArt="0" anchor="t" anchorCtr="0" forceAA="0" compatLnSpc="1">
@@ -2954,7 +3296,11 @@
                         <w:t>Ce qui s’est passé</w:t>
                       </w:r>
                     </w:p>
-                    <w:p/>
+                    <w:p>
+                      <w:r>
+                        <w:t>Production de question aléatoires à partir des données extrait</w:t>
+                      </w:r>
+                    </w:p>
                   </w:txbxContent>
                 </v:textbox>
                 <w10:wrap anchorx="margin"/>
@@ -3534,10 +3880,7 @@
                     <w:p/>
                     <w:p/>
                     <w:p/>
-                    <w:p>
-                      <w:bookmarkStart w:id="2" w:name="_GoBack"/>
-                      <w:bookmarkEnd w:id="2"/>
-                    </w:p>
+                    <w:p/>
                     <w:p/>
                     <w:p/>
                     <w:p/>
@@ -3561,8 +3904,8 @@
       </w:r>
     </w:p>
     <w:sectPr>
-      <w:headerReference w:type="default" r:id="rId10"/>
-      <w:headerReference w:type="first" r:id="rId11"/>
+      <w:headerReference w:type="default" r:id="rId11"/>
+      <w:headerReference w:type="first" r:id="rId12"/>
       <w:pgSz w:w="16838" w:h="11906" w:orient="landscape"/>
       <w:pgMar w:top="1417" w:right="1417" w:bottom="1417" w:left="1417" w:header="708" w:footer="708" w:gutter="0"/>
       <w:cols w:space="708"/>
@@ -3574,7 +3917,7 @@
 </file>
 
 <file path=word/endnotes.xml><?xml version="1.0" encoding="utf-8"?>
-<w:endnotes xmlns:wpc="http://schemas.microsoft.com/office/word/2010/wordprocessingCanvas" xmlns:cx="http://schemas.microsoft.com/office/drawing/2014/chartex" xmlns:cx1="http://schemas.microsoft.com/office/drawing/2015/9/8/chartex" xmlns:cx2="http://schemas.microsoft.com/office/drawing/2015/10/21/chartex" xmlns:cx3="http://schemas.microsoft.com/office/drawing/2016/5/9/chartex" xmlns:cx4="http://schemas.microsoft.com/office/drawing/2016/5/10/chartex" xmlns:cx5="http://schemas.microsoft.com/office/drawing/2016/5/11/chartex" xmlns:cx6="http://schemas.microsoft.com/office/drawing/2016/5/12/chartex" xmlns:cx7="http://schemas.microsoft.com/office/drawing/2016/5/13/chartex" xmlns:cx8="http://schemas.microsoft.com/office/drawing/2016/5/14/chartex" xmlns:mc="http://schemas.openxmlformats.org/markup-compatibility/2006" xmlns:aink="http://schemas.microsoft.com/office/drawing/2016/ink" xmlns:am3d="http://schemas.microsoft.com/office/drawing/2017/model3d" xmlns:o="urn:schemas-microsoft-com:office:office" xmlns:r="http://schemas.openxmlformats.org/officeDocument/2006/relationships" xmlns:m="http://schemas.openxmlformats.org/officeDocument/2006/math" xmlns:v="urn:schemas-microsoft-com:vml" xmlns:wp14="http://schemas.microsoft.com/office/word/2010/wordprocessingDrawing" xmlns:wp="http://schemas.openxmlformats.org/drawingml/2006/wordprocessingDrawing" xmlns:w10="urn:schemas-microsoft-com:office:word" xmlns:w="http://schemas.openxmlformats.org/wordprocessingml/2006/main" xmlns:w14="http://schemas.microsoft.com/office/word/2010/wordml" xmlns:w15="http://schemas.microsoft.com/office/word/2012/wordml" xmlns:w16cex="http://schemas.microsoft.com/office/word/2018/wordml/cex" xmlns:w16cid="http://schemas.microsoft.com/office/word/2016/wordml/cid" xmlns:w16="http://schemas.microsoft.com/office/word/2018/wordml" xmlns:w16sdtdh="http://schemas.microsoft.com/office/word/2020/wordml/sdtdatahash" xmlns:w16se="http://schemas.microsoft.com/office/word/2015/wordml/symex" xmlns:wpg="http://schemas.microsoft.com/office/word/2010/wordprocessingGroup" xmlns:wpi="http://schemas.microsoft.com/office/word/2010/wordprocessingInk" xmlns:wne="http://schemas.microsoft.com/office/word/2006/wordml" xmlns:wps="http://schemas.microsoft.com/office/word/2010/wordprocessingShape" mc:Ignorable="w14 w15 w16se w16cid w16 w16cex w16sdtdh wp14">
+<w:endnotes xmlns:wpc="http://schemas.microsoft.com/office/word/2010/wordprocessingCanvas" xmlns:cx="http://schemas.microsoft.com/office/drawing/2014/chartex" xmlns:mc="http://schemas.openxmlformats.org/markup-compatibility/2006" xmlns:o="urn:schemas-microsoft-com:office:office" xmlns:r="http://schemas.openxmlformats.org/officeDocument/2006/relationships" xmlns:m="http://schemas.openxmlformats.org/officeDocument/2006/math" xmlns:v="urn:schemas-microsoft-com:vml" xmlns:wp14="http://schemas.microsoft.com/office/word/2010/wordprocessingDrawing" xmlns:wp="http://schemas.openxmlformats.org/drawingml/2006/wordprocessingDrawing" xmlns:w10="urn:schemas-microsoft-com:office:word" xmlns:w="http://schemas.openxmlformats.org/wordprocessingml/2006/main" xmlns:w14="http://schemas.microsoft.com/office/word/2010/wordml" xmlns:w15="http://schemas.microsoft.com/office/word/2012/wordml" xmlns:w16se="http://schemas.microsoft.com/office/word/2015/wordml/symex" xmlns:wpg="http://schemas.microsoft.com/office/word/2010/wordprocessingGroup" xmlns:wpi="http://schemas.microsoft.com/office/word/2010/wordprocessingInk" xmlns:wne="http://schemas.microsoft.com/office/word/2006/wordml" xmlns:wps="http://schemas.microsoft.com/office/word/2010/wordprocessingShape" mc:Ignorable="w14 w15 w16se wp14">
   <w:endnote w:type="separator" w:id="-1">
     <w:p>
       <w:pPr>
@@ -3599,7 +3942,7 @@
 </file>
 
 <file path=word/footnotes.xml><?xml version="1.0" encoding="utf-8"?>
-<w:footnotes xmlns:wpc="http://schemas.microsoft.com/office/word/2010/wordprocessingCanvas" xmlns:cx="http://schemas.microsoft.com/office/drawing/2014/chartex" xmlns:cx1="http://schemas.microsoft.com/office/drawing/2015/9/8/chartex" xmlns:cx2="http://schemas.microsoft.com/office/drawing/2015/10/21/chartex" xmlns:cx3="http://schemas.microsoft.com/office/drawing/2016/5/9/chartex" xmlns:cx4="http://schemas.microsoft.com/office/drawing/2016/5/10/chartex" xmlns:cx5="http://schemas.microsoft.com/office/drawing/2016/5/11/chartex" xmlns:cx6="http://schemas.microsoft.com/office/drawing/2016/5/12/chartex" xmlns:cx7="http://schemas.microsoft.com/office/drawing/2016/5/13/chartex" xmlns:cx8="http://schemas.microsoft.com/office/drawing/2016/5/14/chartex" xmlns:mc="http://schemas.openxmlformats.org/markup-compatibility/2006" xmlns:aink="http://schemas.microsoft.com/office/drawing/2016/ink" xmlns:am3d="http://schemas.microsoft.com/office/drawing/2017/model3d" xmlns:o="urn:schemas-microsoft-com:office:office" xmlns:r="http://schemas.openxmlformats.org/officeDocument/2006/relationships" xmlns:m="http://schemas.openxmlformats.org/officeDocument/2006/math" xmlns:v="urn:schemas-microsoft-com:vml" xmlns:wp14="http://schemas.microsoft.com/office/word/2010/wordprocessingDrawing" xmlns:wp="http://schemas.openxmlformats.org/drawingml/2006/wordprocessingDrawing" xmlns:w10="urn:schemas-microsoft-com:office:word" xmlns:w="http://schemas.openxmlformats.org/wordprocessingml/2006/main" xmlns:w14="http://schemas.microsoft.com/office/word/2010/wordml" xmlns:w15="http://schemas.microsoft.com/office/word/2012/wordml" xmlns:w16cex="http://schemas.microsoft.com/office/word/2018/wordml/cex" xmlns:w16cid="http://schemas.microsoft.com/office/word/2016/wordml/cid" xmlns:w16="http://schemas.microsoft.com/office/word/2018/wordml" xmlns:w16sdtdh="http://schemas.microsoft.com/office/word/2020/wordml/sdtdatahash" xmlns:w16se="http://schemas.microsoft.com/office/word/2015/wordml/symex" xmlns:wpg="http://schemas.microsoft.com/office/word/2010/wordprocessingGroup" xmlns:wpi="http://schemas.microsoft.com/office/word/2010/wordprocessingInk" xmlns:wne="http://schemas.microsoft.com/office/word/2006/wordml" xmlns:wps="http://schemas.microsoft.com/office/word/2010/wordprocessingShape" mc:Ignorable="w14 w15 w16se w16cid w16 w16cex w16sdtdh wp14">
+<w:footnotes xmlns:wpc="http://schemas.microsoft.com/office/word/2010/wordprocessingCanvas" xmlns:cx="http://schemas.microsoft.com/office/drawing/2014/chartex" xmlns:mc="http://schemas.openxmlformats.org/markup-compatibility/2006" xmlns:o="urn:schemas-microsoft-com:office:office" xmlns:r="http://schemas.openxmlformats.org/officeDocument/2006/relationships" xmlns:m="http://schemas.openxmlformats.org/officeDocument/2006/math" xmlns:v="urn:schemas-microsoft-com:vml" xmlns:wp14="http://schemas.microsoft.com/office/word/2010/wordprocessingDrawing" xmlns:wp="http://schemas.openxmlformats.org/drawingml/2006/wordprocessingDrawing" xmlns:w10="urn:schemas-microsoft-com:office:word" xmlns:w="http://schemas.openxmlformats.org/wordprocessingml/2006/main" xmlns:w14="http://schemas.microsoft.com/office/word/2010/wordml" xmlns:w15="http://schemas.microsoft.com/office/word/2012/wordml" xmlns:w16se="http://schemas.microsoft.com/office/word/2015/wordml/symex" xmlns:wpg="http://schemas.microsoft.com/office/word/2010/wordprocessingGroup" xmlns:wpi="http://schemas.microsoft.com/office/word/2010/wordprocessingInk" xmlns:wne="http://schemas.microsoft.com/office/word/2006/wordml" xmlns:wps="http://schemas.microsoft.com/office/word/2010/wordprocessingShape" mc:Ignorable="w14 w15 w16se wp14">
   <w:footnote w:type="separator" w:id="-1">
     <w:p>
       <w:pPr>
@@ -3624,7 +3967,7 @@
 </file>
 
 <file path=word/header1.xml><?xml version="1.0" encoding="utf-8"?>
-<w:hdr xmlns:wpc="http://schemas.microsoft.com/office/word/2010/wordprocessingCanvas" xmlns:cx="http://schemas.microsoft.com/office/drawing/2014/chartex" xmlns:cx1="http://schemas.microsoft.com/office/drawing/2015/9/8/chartex" xmlns:cx2="http://schemas.microsoft.com/office/drawing/2015/10/21/chartex" xmlns:cx3="http://schemas.microsoft.com/office/drawing/2016/5/9/chartex" xmlns:cx4="http://schemas.microsoft.com/office/drawing/2016/5/10/chartex" xmlns:cx5="http://schemas.microsoft.com/office/drawing/2016/5/11/chartex" xmlns:cx6="http://schemas.microsoft.com/office/drawing/2016/5/12/chartex" xmlns:cx7="http://schemas.microsoft.com/office/drawing/2016/5/13/chartex" xmlns:cx8="http://schemas.microsoft.com/office/drawing/2016/5/14/chartex" xmlns:mc="http://schemas.openxmlformats.org/markup-compatibility/2006" xmlns:aink="http://schemas.microsoft.com/office/drawing/2016/ink" xmlns:am3d="http://schemas.microsoft.com/office/drawing/2017/model3d" xmlns:o="urn:schemas-microsoft-com:office:office" xmlns:r="http://schemas.openxmlformats.org/officeDocument/2006/relationships" xmlns:m="http://schemas.openxmlformats.org/officeDocument/2006/math" xmlns:v="urn:schemas-microsoft-com:vml" xmlns:wp14="http://schemas.microsoft.com/office/word/2010/wordprocessingDrawing" xmlns:wp="http://schemas.openxmlformats.org/drawingml/2006/wordprocessingDrawing" xmlns:w10="urn:schemas-microsoft-com:office:word" xmlns:w="http://schemas.openxmlformats.org/wordprocessingml/2006/main" xmlns:w14="http://schemas.microsoft.com/office/word/2010/wordml" xmlns:w15="http://schemas.microsoft.com/office/word/2012/wordml" xmlns:w16cex="http://schemas.microsoft.com/office/word/2018/wordml/cex" xmlns:w16cid="http://schemas.microsoft.com/office/word/2016/wordml/cid" xmlns:w16="http://schemas.microsoft.com/office/word/2018/wordml" xmlns:w16sdtdh="http://schemas.microsoft.com/office/word/2020/wordml/sdtdatahash" xmlns:w16se="http://schemas.microsoft.com/office/word/2015/wordml/symex" xmlns:wpg="http://schemas.microsoft.com/office/word/2010/wordprocessingGroup" xmlns:wpi="http://schemas.microsoft.com/office/word/2010/wordprocessingInk" xmlns:wne="http://schemas.microsoft.com/office/word/2006/wordml" xmlns:wps="http://schemas.microsoft.com/office/word/2010/wordprocessingShape" mc:Ignorable="w14 w15 w16se w16cid w16 w16cex w16sdtdh wp14">
+<w:hdr xmlns:wpc="http://schemas.microsoft.com/office/word/2010/wordprocessingCanvas" xmlns:cx="http://schemas.microsoft.com/office/drawing/2014/chartex" xmlns:mc="http://schemas.openxmlformats.org/markup-compatibility/2006" xmlns:o="urn:schemas-microsoft-com:office:office" xmlns:r="http://schemas.openxmlformats.org/officeDocument/2006/relationships" xmlns:m="http://schemas.openxmlformats.org/officeDocument/2006/math" xmlns:v="urn:schemas-microsoft-com:vml" xmlns:wp14="http://schemas.microsoft.com/office/word/2010/wordprocessingDrawing" xmlns:wp="http://schemas.openxmlformats.org/drawingml/2006/wordprocessingDrawing" xmlns:w10="urn:schemas-microsoft-com:office:word" xmlns:w="http://schemas.openxmlformats.org/wordprocessingml/2006/main" xmlns:w14="http://schemas.microsoft.com/office/word/2010/wordml" xmlns:w15="http://schemas.microsoft.com/office/word/2012/wordml" xmlns:w16se="http://schemas.microsoft.com/office/word/2015/wordml/symex" xmlns:wpg="http://schemas.microsoft.com/office/word/2010/wordprocessingGroup" xmlns:wpi="http://schemas.microsoft.com/office/word/2010/wordprocessingInk" xmlns:wne="http://schemas.microsoft.com/office/word/2006/wordml" xmlns:wps="http://schemas.microsoft.com/office/word/2010/wordprocessingShape" mc:Ignorable="w14 w15 w16se wp14">
   <w:p>
     <w:pPr>
       <w:pStyle w:val="En-tte"/>
@@ -3695,7 +4038,7 @@
 </file>
 
 <file path=word/header2.xml><?xml version="1.0" encoding="utf-8"?>
-<w:hdr xmlns:wpc="http://schemas.microsoft.com/office/word/2010/wordprocessingCanvas" xmlns:cx="http://schemas.microsoft.com/office/drawing/2014/chartex" xmlns:cx1="http://schemas.microsoft.com/office/drawing/2015/9/8/chartex" xmlns:cx2="http://schemas.microsoft.com/office/drawing/2015/10/21/chartex" xmlns:cx3="http://schemas.microsoft.com/office/drawing/2016/5/9/chartex" xmlns:cx4="http://schemas.microsoft.com/office/drawing/2016/5/10/chartex" xmlns:cx5="http://schemas.microsoft.com/office/drawing/2016/5/11/chartex" xmlns:cx6="http://schemas.microsoft.com/office/drawing/2016/5/12/chartex" xmlns:cx7="http://schemas.microsoft.com/office/drawing/2016/5/13/chartex" xmlns:cx8="http://schemas.microsoft.com/office/drawing/2016/5/14/chartex" xmlns:mc="http://schemas.openxmlformats.org/markup-compatibility/2006" xmlns:aink="http://schemas.microsoft.com/office/drawing/2016/ink" xmlns:am3d="http://schemas.microsoft.com/office/drawing/2017/model3d" xmlns:o="urn:schemas-microsoft-com:office:office" xmlns:r="http://schemas.openxmlformats.org/officeDocument/2006/relationships" xmlns:m="http://schemas.openxmlformats.org/officeDocument/2006/math" xmlns:v="urn:schemas-microsoft-com:vml" xmlns:wp14="http://schemas.microsoft.com/office/word/2010/wordprocessingDrawing" xmlns:wp="http://schemas.openxmlformats.org/drawingml/2006/wordprocessingDrawing" xmlns:w10="urn:schemas-microsoft-com:office:word" xmlns:w="http://schemas.openxmlformats.org/wordprocessingml/2006/main" xmlns:w14="http://schemas.microsoft.com/office/word/2010/wordml" xmlns:w15="http://schemas.microsoft.com/office/word/2012/wordml" xmlns:w16cex="http://schemas.microsoft.com/office/word/2018/wordml/cex" xmlns:w16cid="http://schemas.microsoft.com/office/word/2016/wordml/cid" xmlns:w16="http://schemas.microsoft.com/office/word/2018/wordml" xmlns:w16sdtdh="http://schemas.microsoft.com/office/word/2020/wordml/sdtdatahash" xmlns:w16se="http://schemas.microsoft.com/office/word/2015/wordml/symex" xmlns:wpg="http://schemas.microsoft.com/office/word/2010/wordprocessingGroup" xmlns:wpi="http://schemas.microsoft.com/office/word/2010/wordprocessingInk" xmlns:wne="http://schemas.microsoft.com/office/word/2006/wordml" xmlns:wps="http://schemas.microsoft.com/office/word/2010/wordprocessingShape" mc:Ignorable="w14 w15 w16se w16cid w16 w16cex w16sdtdh wp14">
+<w:hdr xmlns:wpc="http://schemas.microsoft.com/office/word/2010/wordprocessingCanvas" xmlns:cx="http://schemas.microsoft.com/office/drawing/2014/chartex" xmlns:mc="http://schemas.openxmlformats.org/markup-compatibility/2006" xmlns:o="urn:schemas-microsoft-com:office:office" xmlns:r="http://schemas.openxmlformats.org/officeDocument/2006/relationships" xmlns:m="http://schemas.openxmlformats.org/officeDocument/2006/math" xmlns:v="urn:schemas-microsoft-com:vml" xmlns:wp14="http://schemas.microsoft.com/office/word/2010/wordprocessingDrawing" xmlns:wp="http://schemas.openxmlformats.org/drawingml/2006/wordprocessingDrawing" xmlns:w10="urn:schemas-microsoft-com:office:word" xmlns:w="http://schemas.openxmlformats.org/wordprocessingml/2006/main" xmlns:w14="http://schemas.microsoft.com/office/word/2010/wordml" xmlns:w15="http://schemas.microsoft.com/office/word/2012/wordml" xmlns:w16se="http://schemas.microsoft.com/office/word/2015/wordml/symex" xmlns:wpg="http://schemas.microsoft.com/office/word/2010/wordprocessingGroup" xmlns:wpi="http://schemas.microsoft.com/office/word/2010/wordprocessingInk" xmlns:wne="http://schemas.microsoft.com/office/word/2006/wordml" xmlns:wps="http://schemas.microsoft.com/office/word/2010/wordprocessingShape" mc:Ignorable="w14 w15 w16se wp14">
   <w:p>
     <w:pPr>
       <w:pStyle w:val="En-tte"/>
@@ -3771,8 +4114,245 @@
 </w:hdr>
 </file>
 
+<file path=word/numbering.xml><?xml version="1.0" encoding="utf-8"?>
+<w:numbering xmlns:wpc="http://schemas.microsoft.com/office/word/2010/wordprocessingCanvas" xmlns:cx="http://schemas.microsoft.com/office/drawing/2014/chartex" xmlns:mc="http://schemas.openxmlformats.org/markup-compatibility/2006" xmlns:o="urn:schemas-microsoft-com:office:office" xmlns:r="http://schemas.openxmlformats.org/officeDocument/2006/relationships" xmlns:m="http://schemas.openxmlformats.org/officeDocument/2006/math" xmlns:v="urn:schemas-microsoft-com:vml" xmlns:wp14="http://schemas.microsoft.com/office/word/2010/wordprocessingDrawing" xmlns:wp="http://schemas.openxmlformats.org/drawingml/2006/wordprocessingDrawing" xmlns:w10="urn:schemas-microsoft-com:office:word" xmlns:w="http://schemas.openxmlformats.org/wordprocessingml/2006/main" xmlns:w14="http://schemas.microsoft.com/office/word/2010/wordml" xmlns:w15="http://schemas.microsoft.com/office/word/2012/wordml" xmlns:w16se="http://schemas.microsoft.com/office/word/2015/wordml/symex" xmlns:wpg="http://schemas.microsoft.com/office/word/2010/wordprocessingGroup" xmlns:wpi="http://schemas.microsoft.com/office/word/2010/wordprocessingInk" xmlns:wne="http://schemas.microsoft.com/office/word/2006/wordml" xmlns:wps="http://schemas.microsoft.com/office/word/2010/wordprocessingShape" mc:Ignorable="w14 w15 w16se wp14">
+  <w:abstractNum w:abstractNumId="0" w15:restartNumberingAfterBreak="0">
+    <w:nsid w:val="1E6A719F"/>
+    <w:multiLevelType w:val="hybridMultilevel"/>
+    <w:tmpl w:val="4CB89428"/>
+    <w:lvl w:ilvl="0" w:tplc="040C0001">
+      <w:start w:val="1"/>
+      <w:numFmt w:val="bullet"/>
+      <w:lvlText w:val=""/>
+      <w:lvlJc w:val="left"/>
+      <w:pPr>
+        <w:ind w:left="720" w:hanging="360"/>
+      </w:pPr>
+      <w:rPr>
+        <w:rFonts w:ascii="Symbol" w:hAnsi="Symbol" w:hint="default"/>
+      </w:rPr>
+    </w:lvl>
+    <w:lvl w:ilvl="1" w:tplc="040C0003" w:tentative="1">
+      <w:start w:val="1"/>
+      <w:numFmt w:val="bullet"/>
+      <w:lvlText w:val="o"/>
+      <w:lvlJc w:val="left"/>
+      <w:pPr>
+        <w:ind w:left="1440" w:hanging="360"/>
+      </w:pPr>
+      <w:rPr>
+        <w:rFonts w:ascii="Courier New" w:hAnsi="Courier New" w:cs="Courier New" w:hint="default"/>
+      </w:rPr>
+    </w:lvl>
+    <w:lvl w:ilvl="2" w:tplc="040C0005" w:tentative="1">
+      <w:start w:val="1"/>
+      <w:numFmt w:val="bullet"/>
+      <w:lvlText w:val=""/>
+      <w:lvlJc w:val="left"/>
+      <w:pPr>
+        <w:ind w:left="2160" w:hanging="360"/>
+      </w:pPr>
+      <w:rPr>
+        <w:rFonts w:ascii="Wingdings" w:hAnsi="Wingdings" w:hint="default"/>
+      </w:rPr>
+    </w:lvl>
+    <w:lvl w:ilvl="3" w:tplc="040C0001" w:tentative="1">
+      <w:start w:val="1"/>
+      <w:numFmt w:val="bullet"/>
+      <w:lvlText w:val=""/>
+      <w:lvlJc w:val="left"/>
+      <w:pPr>
+        <w:ind w:left="2880" w:hanging="360"/>
+      </w:pPr>
+      <w:rPr>
+        <w:rFonts w:ascii="Symbol" w:hAnsi="Symbol" w:hint="default"/>
+      </w:rPr>
+    </w:lvl>
+    <w:lvl w:ilvl="4" w:tplc="040C0003" w:tentative="1">
+      <w:start w:val="1"/>
+      <w:numFmt w:val="bullet"/>
+      <w:lvlText w:val="o"/>
+      <w:lvlJc w:val="left"/>
+      <w:pPr>
+        <w:ind w:left="3600" w:hanging="360"/>
+      </w:pPr>
+      <w:rPr>
+        <w:rFonts w:ascii="Courier New" w:hAnsi="Courier New" w:cs="Courier New" w:hint="default"/>
+      </w:rPr>
+    </w:lvl>
+    <w:lvl w:ilvl="5" w:tplc="040C0005" w:tentative="1">
+      <w:start w:val="1"/>
+      <w:numFmt w:val="bullet"/>
+      <w:lvlText w:val=""/>
+      <w:lvlJc w:val="left"/>
+      <w:pPr>
+        <w:ind w:left="4320" w:hanging="360"/>
+      </w:pPr>
+      <w:rPr>
+        <w:rFonts w:ascii="Wingdings" w:hAnsi="Wingdings" w:hint="default"/>
+      </w:rPr>
+    </w:lvl>
+    <w:lvl w:ilvl="6" w:tplc="040C0001" w:tentative="1">
+      <w:start w:val="1"/>
+      <w:numFmt w:val="bullet"/>
+      <w:lvlText w:val=""/>
+      <w:lvlJc w:val="left"/>
+      <w:pPr>
+        <w:ind w:left="5040" w:hanging="360"/>
+      </w:pPr>
+      <w:rPr>
+        <w:rFonts w:ascii="Symbol" w:hAnsi="Symbol" w:hint="default"/>
+      </w:rPr>
+    </w:lvl>
+    <w:lvl w:ilvl="7" w:tplc="040C0003" w:tentative="1">
+      <w:start w:val="1"/>
+      <w:numFmt w:val="bullet"/>
+      <w:lvlText w:val="o"/>
+      <w:lvlJc w:val="left"/>
+      <w:pPr>
+        <w:ind w:left="5760" w:hanging="360"/>
+      </w:pPr>
+      <w:rPr>
+        <w:rFonts w:ascii="Courier New" w:hAnsi="Courier New" w:cs="Courier New" w:hint="default"/>
+      </w:rPr>
+    </w:lvl>
+    <w:lvl w:ilvl="8" w:tplc="040C0005" w:tentative="1">
+      <w:start w:val="1"/>
+      <w:numFmt w:val="bullet"/>
+      <w:lvlText w:val=""/>
+      <w:lvlJc w:val="left"/>
+      <w:pPr>
+        <w:ind w:left="6480" w:hanging="360"/>
+      </w:pPr>
+      <w:rPr>
+        <w:rFonts w:ascii="Wingdings" w:hAnsi="Wingdings" w:hint="default"/>
+      </w:rPr>
+    </w:lvl>
+  </w:abstractNum>
+  <w:abstractNum w:abstractNumId="1" w15:restartNumberingAfterBreak="0">
+    <w:nsid w:val="58977020"/>
+    <w:multiLevelType w:val="hybridMultilevel"/>
+    <w:tmpl w:val="91C48820"/>
+    <w:lvl w:ilvl="0" w:tplc="040C0001">
+      <w:start w:val="1"/>
+      <w:numFmt w:val="bullet"/>
+      <w:lvlText w:val=""/>
+      <w:lvlJc w:val="left"/>
+      <w:pPr>
+        <w:ind w:left="720" w:hanging="360"/>
+      </w:pPr>
+      <w:rPr>
+        <w:rFonts w:ascii="Symbol" w:hAnsi="Symbol" w:hint="default"/>
+      </w:rPr>
+    </w:lvl>
+    <w:lvl w:ilvl="1" w:tplc="040C0003" w:tentative="1">
+      <w:start w:val="1"/>
+      <w:numFmt w:val="bullet"/>
+      <w:lvlText w:val="o"/>
+      <w:lvlJc w:val="left"/>
+      <w:pPr>
+        <w:ind w:left="1440" w:hanging="360"/>
+      </w:pPr>
+      <w:rPr>
+        <w:rFonts w:ascii="Courier New" w:hAnsi="Courier New" w:cs="Courier New" w:hint="default"/>
+      </w:rPr>
+    </w:lvl>
+    <w:lvl w:ilvl="2" w:tplc="040C0005" w:tentative="1">
+      <w:start w:val="1"/>
+      <w:numFmt w:val="bullet"/>
+      <w:lvlText w:val=""/>
+      <w:lvlJc w:val="left"/>
+      <w:pPr>
+        <w:ind w:left="2160" w:hanging="360"/>
+      </w:pPr>
+      <w:rPr>
+        <w:rFonts w:ascii="Wingdings" w:hAnsi="Wingdings" w:hint="default"/>
+      </w:rPr>
+    </w:lvl>
+    <w:lvl w:ilvl="3" w:tplc="040C0001" w:tentative="1">
+      <w:start w:val="1"/>
+      <w:numFmt w:val="bullet"/>
+      <w:lvlText w:val=""/>
+      <w:lvlJc w:val="left"/>
+      <w:pPr>
+        <w:ind w:left="2880" w:hanging="360"/>
+      </w:pPr>
+      <w:rPr>
+        <w:rFonts w:ascii="Symbol" w:hAnsi="Symbol" w:hint="default"/>
+      </w:rPr>
+    </w:lvl>
+    <w:lvl w:ilvl="4" w:tplc="040C0003" w:tentative="1">
+      <w:start w:val="1"/>
+      <w:numFmt w:val="bullet"/>
+      <w:lvlText w:val="o"/>
+      <w:lvlJc w:val="left"/>
+      <w:pPr>
+        <w:ind w:left="3600" w:hanging="360"/>
+      </w:pPr>
+      <w:rPr>
+        <w:rFonts w:ascii="Courier New" w:hAnsi="Courier New" w:cs="Courier New" w:hint="default"/>
+      </w:rPr>
+    </w:lvl>
+    <w:lvl w:ilvl="5" w:tplc="040C0005" w:tentative="1">
+      <w:start w:val="1"/>
+      <w:numFmt w:val="bullet"/>
+      <w:lvlText w:val=""/>
+      <w:lvlJc w:val="left"/>
+      <w:pPr>
+        <w:ind w:left="4320" w:hanging="360"/>
+      </w:pPr>
+      <w:rPr>
+        <w:rFonts w:ascii="Wingdings" w:hAnsi="Wingdings" w:hint="default"/>
+      </w:rPr>
+    </w:lvl>
+    <w:lvl w:ilvl="6" w:tplc="040C0001" w:tentative="1">
+      <w:start w:val="1"/>
+      <w:numFmt w:val="bullet"/>
+      <w:lvlText w:val=""/>
+      <w:lvlJc w:val="left"/>
+      <w:pPr>
+        <w:ind w:left="5040" w:hanging="360"/>
+      </w:pPr>
+      <w:rPr>
+        <w:rFonts w:ascii="Symbol" w:hAnsi="Symbol" w:hint="default"/>
+      </w:rPr>
+    </w:lvl>
+    <w:lvl w:ilvl="7" w:tplc="040C0003" w:tentative="1">
+      <w:start w:val="1"/>
+      <w:numFmt w:val="bullet"/>
+      <w:lvlText w:val="o"/>
+      <w:lvlJc w:val="left"/>
+      <w:pPr>
+        <w:ind w:left="5760" w:hanging="360"/>
+      </w:pPr>
+      <w:rPr>
+        <w:rFonts w:ascii="Courier New" w:hAnsi="Courier New" w:cs="Courier New" w:hint="default"/>
+      </w:rPr>
+    </w:lvl>
+    <w:lvl w:ilvl="8" w:tplc="040C0005" w:tentative="1">
+      <w:start w:val="1"/>
+      <w:numFmt w:val="bullet"/>
+      <w:lvlText w:val=""/>
+      <w:lvlJc w:val="left"/>
+      <w:pPr>
+        <w:ind w:left="6480" w:hanging="360"/>
+      </w:pPr>
+      <w:rPr>
+        <w:rFonts w:ascii="Wingdings" w:hAnsi="Wingdings" w:hint="default"/>
+      </w:rPr>
+    </w:lvl>
+  </w:abstractNum>
+  <w:num w:numId="1">
+    <w:abstractNumId w:val="1"/>
+  </w:num>
+  <w:num w:numId="2">
+    <w:abstractNumId w:val="0"/>
+  </w:num>
+</w:numbering>
+</file>
+
 <file path=word/styles.xml><?xml version="1.0" encoding="utf-8"?>
-<w:styles xmlns:mc="http://schemas.openxmlformats.org/markup-compatibility/2006" xmlns:r="http://schemas.openxmlformats.org/officeDocument/2006/relationships" xmlns:w="http://schemas.openxmlformats.org/wordprocessingml/2006/main" xmlns:w14="http://schemas.microsoft.com/office/word/2010/wordml" xmlns:w15="http://schemas.microsoft.com/office/word/2012/wordml" xmlns:w16cex="http://schemas.microsoft.com/office/word/2018/wordml/cex" xmlns:w16cid="http://schemas.microsoft.com/office/word/2016/wordml/cid" xmlns:w16="http://schemas.microsoft.com/office/word/2018/wordml" xmlns:w16sdtdh="http://schemas.microsoft.com/office/word/2020/wordml/sdtdatahash" xmlns:w16se="http://schemas.microsoft.com/office/word/2015/wordml/symex" mc:Ignorable="w14 w15 w16se w16cid w16 w16cex w16sdtdh">
+<w:styles xmlns:mc="http://schemas.openxmlformats.org/markup-compatibility/2006" xmlns:r="http://schemas.openxmlformats.org/officeDocument/2006/relationships" xmlns:w="http://schemas.openxmlformats.org/wordprocessingml/2006/main" xmlns:w14="http://schemas.microsoft.com/office/word/2010/wordml" xmlns:w15="http://schemas.microsoft.com/office/word/2012/wordml" xmlns:w16se="http://schemas.microsoft.com/office/word/2015/wordml/symex" mc:Ignorable="w14 w15 w16se">
   <w:docDefaults>
     <w:rPrDefault>
       <w:rPr>
@@ -3788,7 +4368,7 @@
       </w:pPr>
     </w:pPrDefault>
   </w:docDefaults>
-  <w:latentStyles w:defLockedState="0" w:defUIPriority="99" w:defSemiHidden="0" w:defUnhideWhenUsed="0" w:defQFormat="0" w:count="376">
+  <w:latentStyles w:defLockedState="0" w:defUIPriority="99" w:defSemiHidden="0" w:defUnhideWhenUsed="0" w:defQFormat="0" w:count="371">
     <w:lsdException w:name="Normal" w:uiPriority="0" w:qFormat="1"/>
     <w:lsdException w:name="heading 1" w:uiPriority="9" w:qFormat="1"/>
     <w:lsdException w:name="heading 2" w:semiHidden="1" w:uiPriority="9" w:unhideWhenUsed="1" w:qFormat="1"/>
@@ -3894,6 +4474,7 @@
     <w:lsdException w:name="HTML Sample" w:semiHidden="1" w:unhideWhenUsed="1"/>
     <w:lsdException w:name="HTML Typewriter" w:semiHidden="1" w:unhideWhenUsed="1"/>
     <w:lsdException w:name="HTML Variable" w:semiHidden="1" w:unhideWhenUsed="1"/>
+    <w:lsdException w:name="Normal Table" w:semiHidden="1" w:unhideWhenUsed="1"/>
     <w:lsdException w:name="annotation subject" w:semiHidden="1" w:unhideWhenUsed="1"/>
     <w:lsdException w:name="No List" w:semiHidden="1" w:unhideWhenUsed="1"/>
     <w:lsdException w:name="Outline List 1" w:semiHidden="1" w:unhideWhenUsed="1"/>
@@ -3940,8 +4521,10 @@
     <w:lsdException w:name="Table Subtle 2" w:semiHidden="1" w:unhideWhenUsed="1"/>
     <w:lsdException w:name="Table Web 1" w:semiHidden="1" w:unhideWhenUsed="1"/>
     <w:lsdException w:name="Table Web 2" w:semiHidden="1" w:unhideWhenUsed="1"/>
+    <w:lsdException w:name="Table Web 3" w:semiHidden="1" w:unhideWhenUsed="1"/>
     <w:lsdException w:name="Balloon Text" w:semiHidden="1" w:unhideWhenUsed="1"/>
     <w:lsdException w:name="Table Grid" w:uiPriority="39"/>
+    <w:lsdException w:name="Table Theme" w:semiHidden="1" w:unhideWhenUsed="1"/>
     <w:lsdException w:name="Placeholder Text" w:semiHidden="1"/>
     <w:lsdException w:name="No Spacing" w:uiPriority="1" w:qFormat="1"/>
     <w:lsdException w:name="Light Shading" w:uiPriority="60"/>
@@ -4157,11 +4740,6 @@
     <w:lsdException w:name="List Table 5 Dark Accent 6" w:uiPriority="50"/>
     <w:lsdException w:name="List Table 6 Colorful Accent 6" w:uiPriority="51"/>
     <w:lsdException w:name="List Table 7 Colorful Accent 6" w:uiPriority="52"/>
-    <w:lsdException w:name="Mention" w:semiHidden="1" w:unhideWhenUsed="1"/>
-    <w:lsdException w:name="Smart Hyperlink" w:semiHidden="1" w:unhideWhenUsed="1"/>
-    <w:lsdException w:name="Hashtag" w:semiHidden="1" w:unhideWhenUsed="1"/>
-    <w:lsdException w:name="Unresolved Mention" w:semiHidden="1" w:unhideWhenUsed="1"/>
-    <w:lsdException w:name="Smart Link" w:semiHidden="1" w:unhideWhenUsed="1"/>
   </w:latentStyles>
   <w:style w:type="paragraph" w:default="1" w:styleId="Normal">
     <w:name w:val="Normal"/>
@@ -4513,6 +5091,17 @@
       <w:szCs w:val="18"/>
     </w:rPr>
   </w:style>
+  <w:style w:type="paragraph" w:styleId="Paragraphedeliste">
+    <w:name w:val="List Paragraph"/>
+    <w:basedOn w:val="Normal"/>
+    <w:uiPriority w:val="34"/>
+    <w:qFormat/>
+    <w:rsid w:val="004C3C8D"/>
+    <w:pPr>
+      <w:ind w:left="720"/>
+      <w:contextualSpacing/>
+    </w:pPr>
+  </w:style>
 </w:styles>
 </file>
 
@@ -4778,10 +5367,21 @@
 </file>
 
 <file path=customXml/item1.xml><?xml version="1.0" encoding="utf-8"?>
-<b:Sources xmlns:b="http://schemas.openxmlformats.org/officeDocument/2006/bibliography" xmlns="http://schemas.openxmlformats.org/officeDocument/2006/bibliography" SelectedStyle="\APASixthEditionOfficeOnline.xsl" StyleName="APA" Version="6"/>
+<p:properties xmlns:p="http://schemas.microsoft.com/office/2006/metadata/properties" xmlns:xsi="http://www.w3.org/2001/XMLSchema-instance" xmlns:pc="http://schemas.microsoft.com/office/infopath/2007/PartnerControls">
+  <documentManagement/>
+</p:properties>
 </file>
 
 <file path=customXml/item2.xml><?xml version="1.0" encoding="utf-8"?>
+<?mso-contentType ?>
+<FormTemplates xmlns="http://schemas.microsoft.com/sharepoint/v3/contenttype/forms">
+  <Display>DocumentLibraryForm</Display>
+  <Edit>DocumentLibraryForm</Edit>
+  <New>DocumentLibraryForm</New>
+</FormTemplates>
+</file>
+
+<file path=customXml/item3.xml><?xml version="1.0" encoding="utf-8"?>
 <ct:contentTypeSchema xmlns:ct="http://schemas.microsoft.com/office/2006/metadata/contentType" xmlns:ma="http://schemas.microsoft.com/office/2006/metadata/properties/metaAttributes" ct:_="" ma:_="" ma:contentTypeName="Document" ma:contentTypeID="0x01010065FEF0CB8E21764E9DC38584E406E861" ma:contentTypeVersion="4" ma:contentTypeDescription="Crée un document." ma:contentTypeScope="" ma:versionID="0affe3489674ac2109448d453451715a">
   <xsd:schema xmlns:xsd="http://www.w3.org/2001/XMLSchema" xmlns:xs="http://www.w3.org/2001/XMLSchema" xmlns:p="http://schemas.microsoft.com/office/2006/metadata/properties" xmlns:ns2="21744e53-ed79-4438-8e74-8d5be3b0a38e" xmlns:ns3="7881fefa-987a-4fdb-b5b4-c9b00426dcb6" targetNamespace="http://schemas.microsoft.com/office/2006/metadata/properties" ma:root="true" ma:fieldsID="357ff6c175c63914a161bc2127f75392" ns2:_="" ns3:_="">
     <xsd:import namespace="21744e53-ed79-4438-8e74-8d5be3b0a38e"/>
@@ -4946,30 +5546,28 @@
 </ct:contentTypeSchema>
 </file>
 
-<file path=customXml/item3.xml><?xml version="1.0" encoding="utf-8"?>
-<?mso-contentType ?>
-<FormTemplates xmlns="http://schemas.microsoft.com/sharepoint/v3/contenttype/forms">
-  <Display>DocumentLibraryForm</Display>
-  <Edit>DocumentLibraryForm</Edit>
-  <New>DocumentLibraryForm</New>
-</FormTemplates>
-</file>
-
 <file path=customXml/item4.xml><?xml version="1.0" encoding="utf-8"?>
-<p:properties xmlns:p="http://schemas.microsoft.com/office/2006/metadata/properties" xmlns:xsi="http://www.w3.org/2001/XMLSchema-instance" xmlns:pc="http://schemas.microsoft.com/office/infopath/2007/PartnerControls">
-  <documentManagement/>
-</p:properties>
+<b:Sources xmlns:b="http://schemas.openxmlformats.org/officeDocument/2006/bibliography" xmlns="http://schemas.openxmlformats.org/officeDocument/2006/bibliography" SelectedStyle="\APASixthEditionOfficeOnline.xsl" StyleName="APA" Version="6"/>
 </file>
 
 <file path=customXml/itemProps1.xml><?xml version="1.0" encoding="utf-8"?>
-<ds:datastoreItem xmlns:ds="http://schemas.openxmlformats.org/officeDocument/2006/customXml" ds:itemID="{1CE5B95E-590D-4473-AF02-DAAD374D6661}">
+<ds:datastoreItem xmlns:ds="http://schemas.openxmlformats.org/officeDocument/2006/customXml" ds:itemID="{A8369A78-838A-4D67-8FD8-CD99385B9016}">
   <ds:schemaRefs>
-    <ds:schemaRef ds:uri="http://schemas.openxmlformats.org/officeDocument/2006/bibliography"/>
+    <ds:schemaRef ds:uri="http://schemas.microsoft.com/office/2006/metadata/properties"/>
+    <ds:schemaRef ds:uri="http://schemas.microsoft.com/office/infopath/2007/PartnerControls"/>
   </ds:schemaRefs>
 </ds:datastoreItem>
 </file>
 
 <file path=customXml/itemProps2.xml><?xml version="1.0" encoding="utf-8"?>
+<ds:datastoreItem xmlns:ds="http://schemas.openxmlformats.org/officeDocument/2006/customXml" ds:itemID="{BBA13B6E-B5AA-4883-AE5B-AADBDE0ECF8C}">
+  <ds:schemaRefs>
+    <ds:schemaRef ds:uri="http://schemas.microsoft.com/sharepoint/v3/contenttype/forms"/>
+  </ds:schemaRefs>
+</ds:datastoreItem>
+</file>
+
+<file path=customXml/itemProps3.xml><?xml version="1.0" encoding="utf-8"?>
 <ds:datastoreItem xmlns:ds="http://schemas.openxmlformats.org/officeDocument/2006/customXml" ds:itemID="{F4301F7D-5FB1-4A39-9488-FD0284906D82}">
   <ds:schemaRefs>
     <ds:schemaRef ds:uri="http://schemas.microsoft.com/office/2006/metadata/contentType"/>
@@ -4988,19 +5586,10 @@
 </ds:datastoreItem>
 </file>
 
-<file path=customXml/itemProps3.xml><?xml version="1.0" encoding="utf-8"?>
-<ds:datastoreItem xmlns:ds="http://schemas.openxmlformats.org/officeDocument/2006/customXml" ds:itemID="{BBA13B6E-B5AA-4883-AE5B-AADBDE0ECF8C}">
+<file path=customXml/itemProps4.xml><?xml version="1.0" encoding="utf-8"?>
+<ds:datastoreItem xmlns:ds="http://schemas.openxmlformats.org/officeDocument/2006/customXml" ds:itemID="{72193100-6287-491E-822E-260A3530C892}">
   <ds:schemaRefs>
-    <ds:schemaRef ds:uri="http://schemas.microsoft.com/sharepoint/v3/contenttype/forms"/>
-  </ds:schemaRefs>
-</ds:datastoreItem>
-</file>
-
-<file path=customXml/itemProps4.xml><?xml version="1.0" encoding="utf-8"?>
-<ds:datastoreItem xmlns:ds="http://schemas.openxmlformats.org/officeDocument/2006/customXml" ds:itemID="{A8369A78-838A-4D67-8FD8-CD99385B9016}">
-  <ds:schemaRefs>
-    <ds:schemaRef ds:uri="http://schemas.microsoft.com/office/2006/metadata/properties"/>
-    <ds:schemaRef ds:uri="http://schemas.microsoft.com/office/infopath/2007/PartnerControls"/>
+    <ds:schemaRef ds:uri="http://schemas.openxmlformats.org/officeDocument/2006/bibliography"/>
   </ds:schemaRefs>
 </ds:datastoreItem>
 </file>
</xml_diff>